<commit_message>
Se soluciona error con timer en sesion administrador, se agrega opcion pagar factura
</commit_message>
<xml_diff>
--- a/Entornos de desarrollo/Especificación de los requisitos del problema.docx
+++ b/Entornos de desarrollo/Especificación de los requisitos del problema.docx
@@ -1386,15 +1386,7 @@
         <w:t>Realizar transferencias</w:t>
       </w:r>
       <w:r>
-        <w:t xml:space="preserve">: Algunos </w:t>
-      </w:r>
-      <w:proofErr w:type="spellStart"/>
-      <w:r>
-        <w:t>ATMs</w:t>
-      </w:r>
-      <w:proofErr w:type="spellEnd"/>
-      <w:r>
-        <w:t xml:space="preserve"> permiten realizar transferencias bancarias, por ejemplo, transferir fondos entre cuentas bancarias propias o de terceros.</w:t>
+        <w:t>: Algunos ATMs permiten realizar transferencias bancarias, por ejemplo, transferir fondos entre cuentas bancarias propias o de terceros.</w:t>
       </w:r>
     </w:p>
     <w:p>
@@ -1413,15 +1405,7 @@
         <w:t>Pagar facturas</w:t>
       </w:r>
       <w:r>
-        <w:t xml:space="preserve">: Algunos </w:t>
-      </w:r>
-      <w:proofErr w:type="spellStart"/>
-      <w:r>
-        <w:t>ATMs</w:t>
-      </w:r>
-      <w:proofErr w:type="spellEnd"/>
-      <w:r>
-        <w:t xml:space="preserve"> permiten pagar facturas, como el servicio de electricidad, gas, agua, entre otros.</w:t>
+        <w:t>: Algunos ATMs permiten pagar facturas, como el servicio de electricidad, gas, agua, entre otros.</w:t>
       </w:r>
     </w:p>
     <w:p>
@@ -1440,15 +1424,7 @@
         <w:t>Recargar teléfonos móviles</w:t>
       </w:r>
       <w:r>
-        <w:t xml:space="preserve">: En algunos países, los </w:t>
-      </w:r>
-      <w:proofErr w:type="spellStart"/>
-      <w:r>
-        <w:t>ATMs</w:t>
-      </w:r>
-      <w:proofErr w:type="spellEnd"/>
-      <w:r>
-        <w:t xml:space="preserve"> permiten recargar teléfonos móviles prepagos.</w:t>
+        <w:t>: En algunos países, los ATMs permiten recargar teléfonos móviles prepagos.</w:t>
       </w:r>
     </w:p>
     <w:p>
@@ -1467,28 +1443,12 @@
         <w:t>Comprar boletos</w:t>
       </w:r>
       <w:r>
-        <w:t xml:space="preserve">: En algunos países, los </w:t>
-      </w:r>
-      <w:proofErr w:type="spellStart"/>
-      <w:r>
-        <w:t>ATMs</w:t>
-      </w:r>
-      <w:proofErr w:type="spellEnd"/>
-      <w:r>
-        <w:t xml:space="preserve"> también permiten comprar boletos para eventos o transporte público.</w:t>
-      </w:r>
-    </w:p>
-    <w:p>
-      <w:r>
-        <w:t xml:space="preserve">Cabe destacar que la disponibilidad de estas operaciones puede variar según el país y el banco que administra el ATM. Además, algunos </w:t>
-      </w:r>
-      <w:proofErr w:type="spellStart"/>
-      <w:r>
-        <w:t>ATMs</w:t>
-      </w:r>
-      <w:proofErr w:type="spellEnd"/>
-      <w:r>
-        <w:t xml:space="preserve"> pueden tener límites de transacciones o cobrar comisiones por algunas de estas operaciones.</w:t>
+        <w:t>: En algunos países, los ATMs también permiten comprar boletos para eventos o transporte público.</w:t>
+      </w:r>
+    </w:p>
+    <w:p>
+      <w:r>
+        <w:t>Cabe destacar que la disponibilidad de estas operaciones puede variar según el país y el banco que administra el ATM. Además, algunos ATMs pueden tener límites de transacciones o cobrar comisiones por algunas de estas operaciones.</w:t>
       </w:r>
     </w:p>
     <w:p/>
@@ -1555,15 +1515,7 @@
         </w:numPr>
       </w:pPr>
       <w:r>
-        <w:t xml:space="preserve">Ingresa la cantidad de dinero que deseas retirar. Algunos </w:t>
-      </w:r>
-      <w:proofErr w:type="spellStart"/>
-      <w:r>
-        <w:t>ATMs</w:t>
-      </w:r>
-      <w:proofErr w:type="spellEnd"/>
-      <w:r>
-        <w:t xml:space="preserve"> pueden tener un límite máximo de retiro, por lo que asegúrate de verificar si hay un límite y asegúrate de que la cantidad que deseas retirar esté dentro del límite.</w:t>
+        <w:t>Ingresa la cantidad de dinero que deseas retirar. Algunos ATMs pueden tener un límite máximo de retiro, por lo que asegúrate de verificar si hay un límite y asegúrate de que la cantidad que deseas retirar esté dentro del límite.</w:t>
       </w:r>
     </w:p>
     <w:p>
@@ -2186,83 +2138,70 @@
       <w:r>
         <w:t xml:space="preserve"> (</w:t>
       </w:r>
-      <w:proofErr w:type="spellStart"/>
-      <w:r>
-        <w:t>Automatic</w:t>
-      </w:r>
-      <w:proofErr w:type="spellEnd"/>
+      <w:r>
+        <w:t>Automatic Teller Machine</w:t>
+      </w:r>
+      <w:r>
+        <w:t>)</w:t>
+      </w:r>
+    </w:p>
+    <w:p>
+      <w:pPr>
+        <w:rPr>
+          <w:b/>
+          <w:bCs/>
+        </w:rPr>
+      </w:pPr>
+      <w:r>
+        <w:rPr>
+          <w:b/>
+          <w:bCs/>
+        </w:rPr>
+        <w:t>Tarjeta ATM</w:t>
+      </w:r>
+      <w:r>
+        <w:rPr>
+          <w:b/>
+          <w:bCs/>
+        </w:rPr>
+        <w:t>: descripción</w:t>
+      </w:r>
+    </w:p>
+    <w:p>
+      <w:r>
+        <w:t>Una tarjeta ATM es una tarjeta plástica emitida por una entidad financiera que permite a los usuarios acceder a sus cuentas bancarias y realizar transacciones en un cajero automático. Las tarjetas ATM también se conocen como tarjetas de débito o tarjetas bancarias.</w:t>
+      </w:r>
+    </w:p>
+    <w:p>
+      <w:r>
+        <w:t>Las tarjetas ATM suelen tener una banda magnética o un chip que contiene información sobre la cuenta bancaria del usuario, como el número de la cuenta y la identificación personal (PIN).</w:t>
+      </w:r>
+    </w:p>
+    <w:p>
+      <w:r>
+        <w:rPr>
+          <w:b/>
+          <w:bCs/>
+        </w:rPr>
+        <w:t>Tarjeta de débito</w:t>
+      </w:r>
+    </w:p>
+    <w:p>
+      <w:r>
+        <w:t>Es la tarjeta ATM más común y permite a los clientes acceder a su cuenta bancaria para realizar transacciones, como retiros de efectivo, transferencias y pagos con débito.</w:t>
+      </w:r>
+    </w:p>
+    <w:p>
+      <w:r>
+        <w:rPr>
+          <w:b/>
+          <w:bCs/>
+        </w:rPr>
+        <w:t>Tarjeta de crédito</w:t>
+      </w:r>
       <w:r>
         <w:t xml:space="preserve"> </w:t>
       </w:r>
-      <w:proofErr w:type="spellStart"/>
-      <w:r>
-        <w:t>Teller</w:t>
-      </w:r>
-      <w:proofErr w:type="spellEnd"/>
-      <w:r>
-        <w:t xml:space="preserve"> Machine</w:t>
-      </w:r>
-      <w:r>
-        <w:t>)</w:t>
-      </w:r>
-    </w:p>
-    <w:p>
-      <w:pPr>
-        <w:rPr>
-          <w:b/>
-          <w:bCs/>
-        </w:rPr>
-      </w:pPr>
-      <w:r>
-        <w:rPr>
-          <w:b/>
-          <w:bCs/>
-        </w:rPr>
-        <w:t>Tarjeta ATM</w:t>
-      </w:r>
-      <w:r>
-        <w:rPr>
-          <w:b/>
-          <w:bCs/>
-        </w:rPr>
-        <w:t>: descripción</w:t>
-      </w:r>
-    </w:p>
-    <w:p>
-      <w:r>
-        <w:t>Una tarjeta ATM es una tarjeta plástica emitida por una entidad financiera que permite a los usuarios acceder a sus cuentas bancarias y realizar transacciones en un cajero automático. Las tarjetas ATM también se conocen como tarjetas de débito o tarjetas bancarias.</w:t>
-      </w:r>
-    </w:p>
-    <w:p>
-      <w:r>
-        <w:t>Las tarjetas ATM suelen tener una banda magnética o un chip que contiene información sobre la cuenta bancaria del usuario, como el número de la cuenta y la identificación personal (PIN).</w:t>
-      </w:r>
-    </w:p>
-    <w:p>
-      <w:r>
-        <w:rPr>
-          <w:b/>
-          <w:bCs/>
-        </w:rPr>
-        <w:t>Tarjeta de débito</w:t>
-      </w:r>
-    </w:p>
-    <w:p>
-      <w:r>
-        <w:t>Es la tarjeta ATM más común y permite a los clientes acceder a su cuenta bancaria para realizar transacciones, como retiros de efectivo, transferencias y pagos con débito.</w:t>
-      </w:r>
-    </w:p>
-    <w:p>
-      <w:r>
-        <w:rPr>
-          <w:b/>
-          <w:bCs/>
-        </w:rPr>
-        <w:t>Tarjeta de crédito</w:t>
-      </w:r>
-      <w:r>
-        <w:t xml:space="preserve"> </w:t>
-      </w:r>
     </w:p>
     <w:p>
       <w:r>
@@ -2286,23 +2225,7 @@
     </w:p>
     <w:p>
       <w:r>
-        <w:t xml:space="preserve">Un PIN (Personal </w:t>
-      </w:r>
-      <w:proofErr w:type="spellStart"/>
-      <w:r>
-        <w:t>Identification</w:t>
-      </w:r>
-      <w:proofErr w:type="spellEnd"/>
-      <w:r>
-        <w:t xml:space="preserve"> </w:t>
-      </w:r>
-      <w:proofErr w:type="spellStart"/>
-      <w:r>
-        <w:t>Number</w:t>
-      </w:r>
-      <w:proofErr w:type="spellEnd"/>
-      <w:r>
-        <w:t>, o número de identificación personal) de tarjeta ATM es un código numérico de seguridad utilizado para autenticar a un usuario y permitir que este realice transacciones en un cajero automático (ATM).</w:t>
+        <w:t>Un PIN (Personal Identification Number, o número de identificación personal) de tarjeta ATM es un código numérico de seguridad utilizado para autenticar a un usuario y permitir que este realice transacciones en un cajero automático (ATM).</w:t>
       </w:r>
     </w:p>
     <w:p>
@@ -2603,60 +2526,124 @@
           <w:iCs/>
           <w:color w:val="7B7B7B" w:themeColor="accent3" w:themeShade="BF"/>
         </w:rPr>
-        <w:t>Esta sección debe contener la especificación de los requisitos generales del sistema, también denominados características del sistema (</w:t>
-      </w:r>
-      <w:proofErr w:type="spellStart"/>
-      <w:r>
+        <w:t>Esta sección debe contener la especificación de los requisitos generales del sistema, también denominados características del sistema (system features) u objetivos del sistema.</w:t>
+      </w:r>
+    </w:p>
+    <w:p>
+      <w:pPr>
         <w:rPr>
           <w:i/>
           <w:iCs/>
           <w:color w:val="7B7B7B" w:themeColor="accent3" w:themeShade="BF"/>
         </w:rPr>
-        <w:t>system</w:t>
-      </w:r>
-      <w:proofErr w:type="spellEnd"/>
+      </w:pPr>
       <w:r>
         <w:rPr>
           <w:i/>
           <w:iCs/>
           <w:color w:val="7B7B7B" w:themeColor="accent3" w:themeShade="BF"/>
         </w:rPr>
+        <w:t>En el caso de que se considere necesario, los requisitos generales se podrán descomponer jerárquicamente para facilitar su comprensión.</w:t>
+      </w:r>
+    </w:p>
+    <w:p>
+      <w:r>
+        <w:rPr>
+          <w:b/>
+          <w:bCs/>
+        </w:rPr>
+        <w:t>RG</w:t>
+      </w:r>
+      <w:r>
+        <w:rPr>
+          <w:b/>
+          <w:bCs/>
+        </w:rPr>
+        <w:t>-</w:t>
+      </w:r>
+      <w:r>
+        <w:rPr>
+          <w:b/>
+          <w:bCs/>
+        </w:rPr>
+        <w:t>0</w:t>
+      </w:r>
+      <w:r>
+        <w:rPr>
+          <w:b/>
+          <w:bCs/>
+        </w:rPr>
+        <w:t>01</w:t>
+      </w:r>
+      <w:r>
+        <w:t xml:space="preserve"> El sistema deberá ser capaz de reconocer </w:t>
+      </w:r>
+      <w:r>
+        <w:t>si una</w:t>
+      </w:r>
+      <w:r>
+        <w:t xml:space="preserve"> tarjeta ATM</w:t>
+      </w:r>
+      <w:r>
+        <w:t xml:space="preserve"> está autorizada para operar en el ATM </w:t>
+      </w:r>
+    </w:p>
+    <w:p>
+      <w:r>
+        <w:rPr>
+          <w:b/>
+          <w:bCs/>
+        </w:rPr>
+        <w:t>RG</w:t>
+      </w:r>
+      <w:r>
+        <w:rPr>
+          <w:b/>
+          <w:bCs/>
+        </w:rPr>
+        <w:t>-</w:t>
+      </w:r>
+      <w:r>
+        <w:rPr>
+          <w:b/>
+          <w:bCs/>
+        </w:rPr>
+        <w:t>002</w:t>
+      </w:r>
+      <w:r>
+        <w:t xml:space="preserve"> El sistema deberá ser capaz de identificar al usuario de una tarjeta ATM para iniciar una sesión en el sistema</w:t>
+      </w:r>
+    </w:p>
+    <w:p>
+      <w:r>
+        <w:rPr>
+          <w:b/>
+          <w:bCs/>
+        </w:rPr>
+        <w:t>RG</w:t>
+      </w:r>
+      <w:r>
+        <w:rPr>
+          <w:b/>
+          <w:bCs/>
+        </w:rPr>
+        <w:t>-</w:t>
+      </w:r>
+      <w:r>
+        <w:rPr>
+          <w:b/>
+          <w:bCs/>
+        </w:rPr>
+        <w:t>002.1</w:t>
+      </w:r>
+      <w:r>
         <w:t xml:space="preserve"> </w:t>
       </w:r>
-      <w:proofErr w:type="spellStart"/>
-      <w:r>
-        <w:rPr>
-          <w:i/>
-          <w:iCs/>
-          <w:color w:val="7B7B7B" w:themeColor="accent3" w:themeShade="BF"/>
-        </w:rPr>
-        <w:t>features</w:t>
-      </w:r>
-      <w:proofErr w:type="spellEnd"/>
-      <w:r>
-        <w:rPr>
-          <w:i/>
-          <w:iCs/>
-          <w:color w:val="7B7B7B" w:themeColor="accent3" w:themeShade="BF"/>
-        </w:rPr>
-        <w:t>) u objetivos del sistema.</w:t>
-      </w:r>
-    </w:p>
-    <w:p>
-      <w:pPr>
-        <w:rPr>
-          <w:i/>
-          <w:iCs/>
-          <w:color w:val="7B7B7B" w:themeColor="accent3" w:themeShade="BF"/>
-        </w:rPr>
-      </w:pPr>
-      <w:r>
-        <w:rPr>
-          <w:i/>
-          <w:iCs/>
-          <w:color w:val="7B7B7B" w:themeColor="accent3" w:themeShade="BF"/>
-        </w:rPr>
-        <w:t>En el caso de que se considere necesario, los requisitos generales se podrán descomponer jerárquicamente para facilitar su comprensión.</w:t>
+      <w:r>
+        <w:t>El sistema deberá bloquear la tarjeta si el usuario falla 3 veces el número secreto o PIN</w:t>
+      </w:r>
+      <w:r>
+        <w:t xml:space="preserve"> asociado a la tarjeta</w:t>
       </w:r>
     </w:p>
     <w:p>
@@ -2679,118 +2666,10 @@
           <w:b/>
           <w:bCs/>
         </w:rPr>
-        <w:t>0</w:t>
-      </w:r>
-      <w:r>
-        <w:rPr>
-          <w:b/>
-          <w:bCs/>
-        </w:rPr>
-        <w:t>01</w:t>
-      </w:r>
-      <w:r>
-        <w:t xml:space="preserve"> El sistema deberá ser capaz de reconocer </w:t>
-      </w:r>
-      <w:r>
-        <w:t>si una</w:t>
-      </w:r>
-      <w:r>
-        <w:t xml:space="preserve"> tarjeta ATM</w:t>
-      </w:r>
-      <w:r>
-        <w:t xml:space="preserve"> está autorizada para operar en el ATM </w:t>
-      </w:r>
-    </w:p>
-    <w:p>
-      <w:r>
-        <w:rPr>
-          <w:b/>
-          <w:bCs/>
-        </w:rPr>
-        <w:t>RG</w:t>
-      </w:r>
-      <w:r>
-        <w:rPr>
-          <w:b/>
-          <w:bCs/>
-        </w:rPr>
-        <w:t>-</w:t>
-      </w:r>
-      <w:r>
-        <w:rPr>
-          <w:b/>
-          <w:bCs/>
-        </w:rPr>
-        <w:t>002</w:t>
-      </w:r>
-      <w:r>
-        <w:t xml:space="preserve"> El sistema deberá ser capaz de identificar al usuario de una tarjeta ATM para iniciar una sesión en el sistema</w:t>
-      </w:r>
-    </w:p>
-    <w:p>
-      <w:r>
-        <w:rPr>
-          <w:b/>
-          <w:bCs/>
-        </w:rPr>
-        <w:t>RG</w:t>
-      </w:r>
-      <w:r>
-        <w:rPr>
-          <w:b/>
-          <w:bCs/>
-        </w:rPr>
-        <w:t>-</w:t>
-      </w:r>
-      <w:r>
-        <w:rPr>
-          <w:b/>
-          <w:bCs/>
-        </w:rPr>
-        <w:t>002.1</w:t>
-      </w:r>
-      <w:r>
-        <w:t xml:space="preserve"> </w:t>
-      </w:r>
-      <w:r>
-        <w:t>El sistema deberá bloquear la tarjeta si el usuario falla 3 veces el número secreto o PIN</w:t>
-      </w:r>
-      <w:r>
-        <w:t xml:space="preserve"> asociado a la tarjeta</w:t>
-      </w:r>
-    </w:p>
-    <w:p>
-      <w:r>
-        <w:rPr>
-          <w:b/>
-          <w:bCs/>
-        </w:rPr>
-        <w:t>RG</w:t>
-      </w:r>
-      <w:r>
-        <w:rPr>
-          <w:b/>
-          <w:bCs/>
-        </w:rPr>
-        <w:t>-</w:t>
-      </w:r>
-      <w:r>
-        <w:rPr>
-          <w:b/>
-          <w:bCs/>
-        </w:rPr>
         <w:t>003</w:t>
       </w:r>
       <w:r>
-        <w:t xml:space="preserve"> El sistema registrará los datos de inicio de sesión: fecha, hora y </w:t>
-      </w:r>
-      <w:proofErr w:type="spellStart"/>
-      <w:r>
-        <w:t>nº</w:t>
-      </w:r>
-      <w:proofErr w:type="spellEnd"/>
-      <w:r>
-        <w:t xml:space="preserve"> de tarjeta</w:t>
+        <w:t xml:space="preserve"> El sistema registrará los datos de inicio de sesión: fecha, hora y nº de tarjeta</w:t>
       </w:r>
     </w:p>
     <w:p>
@@ -4435,21 +4314,7 @@
               <w:rPr>
                 <w:rFonts w:cstheme="minorHAnsi"/>
               </w:rPr>
-              <w:t xml:space="preserve"> El sistema registrará los datos de inicio de sesión: fecha, hora y </w:t>
-            </w:r>
-            <w:proofErr w:type="spellStart"/>
-            <w:r>
-              <w:rPr>
-                <w:rFonts w:cstheme="minorHAnsi"/>
-              </w:rPr>
-              <w:t>nº</w:t>
-            </w:r>
-            <w:proofErr w:type="spellEnd"/>
-            <w:r>
-              <w:rPr>
-                <w:rFonts w:cstheme="minorHAnsi"/>
-              </w:rPr>
-              <w:t xml:space="preserve"> de tarjeta</w:t>
+              <w:t xml:space="preserve"> El sistema registrará los datos de inicio de sesión: fecha, hora y nº de tarjeta</w:t>
             </w:r>
           </w:p>
           <w:p>
@@ -5372,7 +5237,6 @@
                 <w:bCs/>
               </w:rPr>
             </w:pPr>
-            <w:proofErr w:type="spellStart"/>
             <w:r>
               <w:rPr>
                 <w:b/>
@@ -5380,7 +5244,6 @@
               </w:rPr>
               <w:t>Login</w:t>
             </w:r>
-            <w:proofErr w:type="spellEnd"/>
           </w:p>
         </w:tc>
       </w:tr>
@@ -5456,15 +5319,7 @@
               <w:t>RG-003</w:t>
             </w:r>
             <w:r>
-              <w:t xml:space="preserve"> El sistema registrará los datos de inicio de sesión: fecha, hora y </w:t>
-            </w:r>
-            <w:proofErr w:type="spellStart"/>
-            <w:r>
-              <w:t>nº</w:t>
-            </w:r>
-            <w:proofErr w:type="spellEnd"/>
-            <w:r>
-              <w:t xml:space="preserve"> de tarjeta</w:t>
+              <w:t xml:space="preserve"> El sistema registrará los datos de inicio de sesión: fecha, hora y nº de tarjeta</w:t>
             </w:r>
           </w:p>
           <w:p>
@@ -5557,15 +5412,7 @@
               <w:spacing w:after="160" w:line="259" w:lineRule="auto"/>
             </w:pPr>
             <w:r>
-              <w:t xml:space="preserve">El </w:t>
-            </w:r>
-            <w:proofErr w:type="spellStart"/>
-            <w:r>
-              <w:t>login</w:t>
-            </w:r>
-            <w:proofErr w:type="spellEnd"/>
-            <w:r>
-              <w:t xml:space="preserve"> es el proceso que permite a los clientes acceder al sistema</w:t>
+              <w:t>El login es el proceso que permite a los clientes acceder al sistema</w:t>
             </w:r>
             <w:r>
               <w:t xml:space="preserve"> y hacer transacciones con su cuenta</w:t>
@@ -8038,15 +7885,7 @@
           </w:tcPr>
           <w:p>
             <w:r>
-              <w:t xml:space="preserve">Si la cantidad del dinero contada por el cajero automático no coincide con la cantidad introducida por </w:t>
-            </w:r>
-            <w:proofErr w:type="spellStart"/>
-            <w:r>
-              <w:t>le</w:t>
-            </w:r>
-            <w:proofErr w:type="spellEnd"/>
-            <w:r>
-              <w:t xml:space="preserve"> usuario, se mostrará un mensaje de error y se le pedirá que contacte al banco para resolver el problema.</w:t>
+              <w:t>Si la cantidad del dinero contada por el cajero automático no coincide con la cantidad introducida por le usuario, se mostrará un mensaje de error y se le pedirá que contacte al banco para resolver el problema.</w:t>
             </w:r>
           </w:p>
         </w:tc>
@@ -9214,13 +9053,8 @@
             <w:tcW w:w="5522" w:type="dxa"/>
           </w:tcPr>
           <w:p>
-            <w:proofErr w:type="gramStart"/>
-            <w:r>
-              <w:t>Confirmar</w:t>
-            </w:r>
-            <w:proofErr w:type="gramEnd"/>
-            <w:r>
-              <w:t xml:space="preserve"> que la información es correcta y autorizar la transferencia.</w:t>
+            <w:r>
+              <w:t>Confirmar que la información es correcta y autorizar la transferencia.</w:t>
             </w:r>
           </w:p>
         </w:tc>
@@ -9400,23 +9234,7 @@
                 <w:rFonts w:cstheme="minorHAnsi"/>
                 <w:color w:val="000000"/>
               </w:rPr>
-              <w:t xml:space="preserve">Si el numero de cuenta bancaria del destinatario no es </w:t>
-            </w:r>
-            <w:proofErr w:type="spellStart"/>
-            <w:r>
-              <w:rPr>
-                <w:rFonts w:cstheme="minorHAnsi"/>
-                <w:color w:val="000000"/>
-              </w:rPr>
-              <w:t>valido</w:t>
-            </w:r>
-            <w:proofErr w:type="spellEnd"/>
-            <w:r>
-              <w:rPr>
-                <w:rFonts w:cstheme="minorHAnsi"/>
-                <w:color w:val="000000"/>
-              </w:rPr>
-              <w:t xml:space="preserve">, se mostrará un mensaje de error y se le pedirá al usuario que introduzca un numero de cuenta bancaria valido. </w:t>
+              <w:t xml:space="preserve">Si el numero de cuenta bancaria del destinatario no es valido, se mostrará un mensaje de error y se le pedirá al usuario que introduzca un numero de cuenta bancaria valido. </w:t>
             </w:r>
           </w:p>
         </w:tc>
@@ -9537,21 +9355,12 @@
                 <w:bCs/>
               </w:rPr>
             </w:pPr>
-            <w:proofErr w:type="spellStart"/>
-            <w:r>
-              <w:rPr>
-                <w:b/>
-                <w:bCs/>
-              </w:rPr>
-              <w:t>Login</w:t>
-            </w:r>
-            <w:proofErr w:type="spellEnd"/>
-            <w:r>
-              <w:rPr>
-                <w:b/>
-                <w:bCs/>
-              </w:rPr>
-              <w:t xml:space="preserve"> administrador</w:t>
+            <w:r>
+              <w:rPr>
+                <w:b/>
+                <w:bCs/>
+              </w:rPr>
+              <w:t>Login administrador</w:t>
             </w:r>
           </w:p>
         </w:tc>
@@ -9686,15 +9495,7 @@
               <w:t xml:space="preserve"> puede </w:t>
             </w:r>
             <w:r>
-              <w:t xml:space="preserve">hacer un </w:t>
-            </w:r>
-            <w:proofErr w:type="spellStart"/>
-            <w:r>
-              <w:t>login</w:t>
-            </w:r>
-            <w:proofErr w:type="spellEnd"/>
-            <w:r>
-              <w:t xml:space="preserve"> </w:t>
+              <w:t xml:space="preserve">hacer un login </w:t>
             </w:r>
             <w:r>
               <w:t>en la sesión del ATM.</w:t>
@@ -9979,15 +9780,7 @@
           </w:tcPr>
           <w:p>
             <w:r>
-              <w:t xml:space="preserve">El numero PIN del administrador no es </w:t>
-            </w:r>
-            <w:proofErr w:type="spellStart"/>
-            <w:r>
-              <w:t>valido</w:t>
-            </w:r>
-            <w:proofErr w:type="spellEnd"/>
-            <w:r>
-              <w:t>.</w:t>
+              <w:t>El numero PIN del administrador no es valido.</w:t>
             </w:r>
           </w:p>
         </w:tc>
@@ -10085,21 +9878,12 @@
                 <w:bCs/>
               </w:rPr>
             </w:pPr>
-            <w:proofErr w:type="spellStart"/>
-            <w:r>
-              <w:rPr>
-                <w:b/>
-                <w:bCs/>
-              </w:rPr>
-              <w:t>Login</w:t>
-            </w:r>
-            <w:proofErr w:type="spellEnd"/>
-            <w:r>
-              <w:rPr>
-                <w:b/>
-                <w:bCs/>
-              </w:rPr>
-              <w:t xml:space="preserve"> </w:t>
+            <w:r>
+              <w:rPr>
+                <w:b/>
+                <w:bCs/>
+              </w:rPr>
+              <w:t xml:space="preserve">Login </w:t>
             </w:r>
             <w:r>
               <w:rPr>
@@ -10256,15 +10040,7 @@
               <w:t xml:space="preserve"> puede </w:t>
             </w:r>
             <w:r>
-              <w:t xml:space="preserve">hacer un </w:t>
-            </w:r>
-            <w:proofErr w:type="spellStart"/>
-            <w:r>
-              <w:t>login</w:t>
-            </w:r>
-            <w:proofErr w:type="spellEnd"/>
-            <w:r>
-              <w:t xml:space="preserve"> en la sesión del ATM.</w:t>
+              <w:t>hacer un login en la sesión del ATM.</w:t>
             </w:r>
           </w:p>
         </w:tc>

</xml_diff>